<commit_message>
add download btn, some markup fix, add fileName to version
</commit_message>
<xml_diff>
--- a/docs/ТЗ.docx
+++ b/docs/ТЗ.docx
@@ -90,53 +90,64 @@
       </w:r>
     </w:p>
     <w:p>
-      <w:pPr>
-        <w:rPr>
-          <w:highlight w:val="yellow"/>
-        </w:rPr>
-      </w:pPr>
       <w:r>
         <w:t xml:space="preserve">                                                                                                     </w:t>
       </w:r>
       <w:r>
-        <w:rPr>
-          <w:highlight w:val="yellow"/>
-        </w:rPr>
         <w:t>УТВЕРЖДАЮ</w:t>
       </w:r>
     </w:p>
     <w:p>
-      <w:pPr>
-        <w:rPr>
-          <w:highlight w:val="yellow"/>
-        </w:rPr>
-      </w:pPr>
-      <w:r>
-        <w:rPr>
-          <w:highlight w:val="yellow"/>
-        </w:rPr>
-        <w:t xml:space="preserve">                                                                                      Зав. кафедрой ИУ6,</w:t>
-      </w:r>
-    </w:p>
-    <w:p>
-      <w:pPr>
-        <w:rPr>
-          <w:highlight w:val="yellow"/>
-        </w:rPr>
-      </w:pPr>
-      <w:r>
-        <w:rPr>
-          <w:highlight w:val="yellow"/>
-        </w:rPr>
-        <w:t xml:space="preserve">                                                                                      д.т.н., проф. ________Сюзев В.В.</w:t>
-      </w:r>
-    </w:p>
-    <w:p>
-      <w:r>
-        <w:rPr>
-          <w:highlight w:val="yellow"/>
-        </w:rPr>
-        <w:t xml:space="preserve">                                                                                        " ___" _______________2007 г.</w:t>
+      <w:r>
+        <w:t xml:space="preserve">                                                      </w:t>
+      </w:r>
+      <w:r>
+        <w:t xml:space="preserve">                           </w:t>
+      </w:r>
+      <w:r>
+        <w:t>Зав. кафедрой ИУ6,</w:t>
+      </w:r>
+    </w:p>
+    <w:p>
+      <w:r>
+        <w:t xml:space="preserve">                                                      </w:t>
+      </w:r>
+      <w:r>
+        <w:t xml:space="preserve">                           </w:t>
+      </w:r>
+      <w:r>
+        <w:t>д.т.н., проф. ________</w:t>
+      </w:r>
+      <w:r>
+        <w:t>Пролетарский</w:t>
+      </w:r>
+      <w:r>
+        <w:t xml:space="preserve"> </w:t>
+      </w:r>
+      <w:bookmarkStart w:id="0" w:name="_GoBack"/>
+      <w:bookmarkEnd w:id="0"/>
+      <w:r>
+        <w:t>В.В.</w:t>
+      </w:r>
+    </w:p>
+    <w:p>
+      <w:r>
+        <w:t xml:space="preserve">                                                        </w:t>
+      </w:r>
+      <w:r>
+        <w:t xml:space="preserve">                         </w:t>
+      </w:r>
+      <w:r>
+        <w:t>" ___" _______________20</w:t>
+      </w:r>
+      <w:r>
+        <w:rPr>
+          <w:lang w:val="en-US"/>
+        </w:rPr>
+        <w:t>16</w:t>
+      </w:r>
+      <w:r>
+        <w:t xml:space="preserve"> г.</w:t>
       </w:r>
     </w:p>
     <w:p/>
@@ -362,12 +373,7 @@
       </w:r>
       <w:r>
         <w:tab/>
-        <w:t xml:space="preserve">__________ </w:t>
-      </w:r>
-      <w:bookmarkStart w:id="0" w:name="_GoBack"/>
-      <w:bookmarkEnd w:id="0"/>
-      <w:r>
-        <w:t>В</w:t>
+        <w:t>__________ В</w:t>
       </w:r>
       <w:r>
         <w:t xml:space="preserve">. </w:t>
@@ -681,9 +687,6 @@
         <w:spacing w:line="480" w:lineRule="auto"/>
         <w:ind w:firstLine="720"/>
         <w:jc w:val="both"/>
-        <w:rPr>
-          <w:lang w:val="en-US"/>
-        </w:rPr>
       </w:pPr>
       <w:r>
         <w:rPr>
@@ -818,10 +821,10 @@
       </w:pPr>
       <w:smartTag w:uri="urn:schemas-microsoft-com:office:smarttags" w:element="date">
         <w:smartTagPr>
+          <w:attr w:name="Year" w:val="10"/>
+          <w:attr w:name="Day" w:val="4"/>
+          <w:attr w:name="Month" w:val="3"/>
           <w:attr w:name="ls" w:val="trans"/>
-          <w:attr w:name="Month" w:val="3"/>
-          <w:attr w:name="Day" w:val="4"/>
-          <w:attr w:name="Year" w:val="10"/>
         </w:smartTagPr>
         <w:r>
           <w:rPr>
@@ -972,10 +975,7 @@
         <w:jc w:val="both"/>
       </w:pPr>
       <w:r>
-        <w:t>Привязка файлов к существующим категориям</w:t>
-      </w:r>
-      <w:r>
-        <w:t>;</w:t>
+        <w:t>Привязка файлов к существующим категориям;</w:t>
       </w:r>
     </w:p>
     <w:p>
@@ -1070,10 +1070,7 @@
         <w:jc w:val="both"/>
       </w:pPr>
       <w:r>
-        <w:t>Привязка файлов к существующим категориям</w:t>
-      </w:r>
-      <w:r>
-        <w:t>;</w:t>
+        <w:t>Привязка файлов к существующим категориям;</w:t>
       </w:r>
     </w:p>
     <w:p>
@@ -1943,10 +1940,10 @@
       </w:pPr>
       <w:smartTag w:uri="urn:schemas-microsoft-com:office:smarttags" w:element="date">
         <w:smartTagPr>
+          <w:attr w:name="Year" w:val="10"/>
+          <w:attr w:name="Day" w:val="6"/>
+          <w:attr w:name="Month" w:val="4"/>
           <w:attr w:name="ls" w:val="trans"/>
-          <w:attr w:name="Month" w:val="4"/>
-          <w:attr w:name="Day" w:val="6"/>
-          <w:attr w:name="Year" w:val="10"/>
         </w:smartTagPr>
         <w:r>
           <w:rPr>
@@ -1978,10 +1975,10 @@
       </w:pPr>
       <w:smartTag w:uri="urn:schemas-microsoft-com:office:smarttags" w:element="date">
         <w:smartTagPr>
+          <w:attr w:name="Year" w:val="11"/>
+          <w:attr w:name="Day" w:val="6"/>
+          <w:attr w:name="Month" w:val="4"/>
           <w:attr w:name="ls" w:val="trans"/>
-          <w:attr w:name="Month" w:val="4"/>
-          <w:attr w:name="Day" w:val="6"/>
-          <w:attr w:name="Year" w:val="11"/>
         </w:smartTagPr>
         <w:r>
           <w:rPr>
@@ -2010,10 +2007,10 @@
       </w:pPr>
       <w:smartTag w:uri="urn:schemas-microsoft-com:office:smarttags" w:element="date">
         <w:smartTagPr>
+          <w:attr w:name="Year" w:val="12"/>
+          <w:attr w:name="Day" w:val="6"/>
+          <w:attr w:name="Month" w:val="4"/>
           <w:attr w:name="ls" w:val="trans"/>
-          <w:attr w:name="Month" w:val="4"/>
-          <w:attr w:name="Day" w:val="6"/>
-          <w:attr w:name="Year" w:val="12"/>
         </w:smartTagPr>
         <w:r>
           <w:rPr>
@@ -2042,10 +2039,10 @@
       </w:pPr>
       <w:smartTag w:uri="urn:schemas-microsoft-com:office:smarttags" w:element="date">
         <w:smartTagPr>
+          <w:attr w:name="Year" w:val="13"/>
+          <w:attr w:name="Day" w:val="6"/>
+          <w:attr w:name="Month" w:val="4"/>
           <w:attr w:name="ls" w:val="trans"/>
-          <w:attr w:name="Month" w:val="4"/>
-          <w:attr w:name="Day" w:val="6"/>
-          <w:attr w:name="Year" w:val="13"/>
         </w:smartTagPr>
         <w:r>
           <w:rPr>
@@ -2073,10 +2070,10 @@
       </w:pPr>
       <w:smartTag w:uri="urn:schemas-microsoft-com:office:smarttags" w:element="date">
         <w:smartTagPr>
+          <w:attr w:name="Year" w:val="14"/>
+          <w:attr w:name="Day" w:val="6"/>
+          <w:attr w:name="Month" w:val="4"/>
           <w:attr w:name="ls" w:val="trans"/>
-          <w:attr w:name="Month" w:val="4"/>
-          <w:attr w:name="Day" w:val="6"/>
-          <w:attr w:name="Year" w:val="14"/>
         </w:smartTagPr>
         <w:r>
           <w:rPr>
@@ -2120,10 +2117,10 @@
       </w:pPr>
       <w:smartTag w:uri="urn:schemas-microsoft-com:office:smarttags" w:element="date">
         <w:smartTagPr>
+          <w:attr w:name="Year" w:val="15"/>
+          <w:attr w:name="Day" w:val="6"/>
+          <w:attr w:name="Month" w:val="4"/>
           <w:attr w:name="ls" w:val="trans"/>
-          <w:attr w:name="Month" w:val="4"/>
-          <w:attr w:name="Day" w:val="6"/>
-          <w:attr w:name="Year" w:val="15"/>
         </w:smartTagPr>
         <w:r>
           <w:rPr>
@@ -2150,10 +2147,10 @@
       </w:pPr>
       <w:smartTag w:uri="urn:schemas-microsoft-com:office:smarttags" w:element="date">
         <w:smartTagPr>
+          <w:attr w:name="Year" w:val="16"/>
+          <w:attr w:name="Day" w:val="6"/>
+          <w:attr w:name="Month" w:val="4"/>
           <w:attr w:name="ls" w:val="trans"/>
-          <w:attr w:name="Month" w:val="4"/>
-          <w:attr w:name="Day" w:val="6"/>
-          <w:attr w:name="Year" w:val="16"/>
         </w:smartTagPr>
         <w:r>
           <w:rPr>
@@ -2186,10 +2183,10 @@
       </w:pPr>
       <w:smartTag w:uri="urn:schemas-microsoft-com:office:smarttags" w:element="date">
         <w:smartTagPr>
+          <w:attr w:name="Year" w:val="17"/>
+          <w:attr w:name="Day" w:val="6"/>
+          <w:attr w:name="Month" w:val="4"/>
           <w:attr w:name="ls" w:val="trans"/>
-          <w:attr w:name="Month" w:val="4"/>
-          <w:attr w:name="Day" w:val="6"/>
-          <w:attr w:name="Year" w:val="17"/>
         </w:smartTagPr>
         <w:r>
           <w:rPr>
@@ -2219,10 +2216,10 @@
       </w:pPr>
       <w:smartTag w:uri="urn:schemas-microsoft-com:office:smarttags" w:element="date">
         <w:smartTagPr>
+          <w:attr w:name="Year" w:val="18"/>
+          <w:attr w:name="Day" w:val="6"/>
+          <w:attr w:name="Month" w:val="4"/>
           <w:attr w:name="ls" w:val="trans"/>
-          <w:attr w:name="Month" w:val="4"/>
-          <w:attr w:name="Day" w:val="6"/>
-          <w:attr w:name="Year" w:val="18"/>
         </w:smartTagPr>
         <w:r>
           <w:rPr>
@@ -2252,10 +2249,10 @@
       </w:pPr>
       <w:smartTag w:uri="urn:schemas-microsoft-com:office:smarttags" w:element="date">
         <w:smartTagPr>
+          <w:attr w:name="Year" w:val="19"/>
+          <w:attr w:name="Day" w:val="6"/>
+          <w:attr w:name="Month" w:val="4"/>
           <w:attr w:name="ls" w:val="trans"/>
-          <w:attr w:name="Month" w:val="4"/>
-          <w:attr w:name="Day" w:val="6"/>
-          <w:attr w:name="Year" w:val="19"/>
         </w:smartTagPr>
         <w:r>
           <w:rPr>
@@ -2285,10 +2282,10 @@
       </w:pPr>
       <w:smartTag w:uri="urn:schemas-microsoft-com:office:smarttags" w:element="date">
         <w:smartTagPr>
+          <w:attr w:name="Year" w:val="20"/>
+          <w:attr w:name="Day" w:val="6"/>
+          <w:attr w:name="Month" w:val="4"/>
           <w:attr w:name="ls" w:val="trans"/>
-          <w:attr w:name="Month" w:val="4"/>
-          <w:attr w:name="Day" w:val="6"/>
-          <w:attr w:name="Year" w:val="20"/>
         </w:smartTagPr>
         <w:r>
           <w:rPr>
@@ -2318,10 +2315,10 @@
       </w:pPr>
       <w:smartTag w:uri="urn:schemas-microsoft-com:office:smarttags" w:element="date">
         <w:smartTagPr>
+          <w:attr w:name="Year" w:val="21"/>
+          <w:attr w:name="Day" w:val="6"/>
+          <w:attr w:name="Month" w:val="4"/>
           <w:attr w:name="ls" w:val="trans"/>
-          <w:attr w:name="Month" w:val="4"/>
-          <w:attr w:name="Day" w:val="6"/>
-          <w:attr w:name="Year" w:val="21"/>
         </w:smartTagPr>
         <w:r>
           <w:rPr>
@@ -2351,10 +2348,10 @@
       </w:pPr>
       <w:smartTag w:uri="urn:schemas-microsoft-com:office:smarttags" w:element="date">
         <w:smartTagPr>
+          <w:attr w:name="Year" w:val="22"/>
+          <w:attr w:name="Day" w:val="6"/>
+          <w:attr w:name="Month" w:val="4"/>
           <w:attr w:name="ls" w:val="trans"/>
-          <w:attr w:name="Month" w:val="4"/>
-          <w:attr w:name="Day" w:val="6"/>
-          <w:attr w:name="Year" w:val="22"/>
         </w:smartTagPr>
         <w:r>
           <w:rPr>
@@ -2384,10 +2381,10 @@
       </w:pPr>
       <w:smartTag w:uri="urn:schemas-microsoft-com:office:smarttags" w:element="date">
         <w:smartTagPr>
+          <w:attr w:name="Year" w:val="23"/>
+          <w:attr w:name="Day" w:val="6"/>
+          <w:attr w:name="Month" w:val="4"/>
           <w:attr w:name="ls" w:val="trans"/>
-          <w:attr w:name="Month" w:val="4"/>
-          <w:attr w:name="Day" w:val="6"/>
-          <w:attr w:name="Year" w:val="23"/>
         </w:smartTagPr>
         <w:r>
           <w:rPr>
@@ -2415,10 +2412,10 @@
       </w:pPr>
       <w:smartTag w:uri="urn:schemas-microsoft-com:office:smarttags" w:element="date">
         <w:smartTagPr>
+          <w:attr w:name="Year" w:val="24"/>
+          <w:attr w:name="Day" w:val="6"/>
+          <w:attr w:name="Month" w:val="4"/>
           <w:attr w:name="ls" w:val="trans"/>
-          <w:attr w:name="Month" w:val="4"/>
-          <w:attr w:name="Day" w:val="6"/>
-          <w:attr w:name="Year" w:val="24"/>
         </w:smartTagPr>
         <w:r>
           <w:rPr>
@@ -2443,10 +2440,10 @@
       </w:pPr>
       <w:smartTag w:uri="urn:schemas-microsoft-com:office:smarttags" w:element="date">
         <w:smartTagPr>
+          <w:attr w:name="Year" w:val="25"/>
+          <w:attr w:name="Day" w:val="6"/>
+          <w:attr w:name="Month" w:val="4"/>
           <w:attr w:name="ls" w:val="trans"/>
-          <w:attr w:name="Month" w:val="4"/>
-          <w:attr w:name="Day" w:val="6"/>
-          <w:attr w:name="Year" w:val="25"/>
         </w:smartTagPr>
         <w:r>
           <w:rPr>
@@ -2473,10 +2470,10 @@
       </w:pPr>
       <w:smartTag w:uri="urn:schemas-microsoft-com:office:smarttags" w:element="date">
         <w:smartTagPr>
+          <w:attr w:name="Year" w:val="26"/>
+          <w:attr w:name="Day" w:val="6"/>
+          <w:attr w:name="Month" w:val="4"/>
           <w:attr w:name="ls" w:val="trans"/>
-          <w:attr w:name="Month" w:val="4"/>
-          <w:attr w:name="Day" w:val="6"/>
-          <w:attr w:name="Year" w:val="26"/>
         </w:smartTagPr>
         <w:r>
           <w:rPr>
@@ -2504,10 +2501,10 @@
       </w:pPr>
       <w:smartTag w:uri="urn:schemas-microsoft-com:office:smarttags" w:element="date">
         <w:smartTagPr>
+          <w:attr w:name="Year" w:val="27"/>
+          <w:attr w:name="Day" w:val="6"/>
+          <w:attr w:name="Month" w:val="4"/>
           <w:attr w:name="ls" w:val="trans"/>
-          <w:attr w:name="Month" w:val="4"/>
-          <w:attr w:name="Day" w:val="6"/>
-          <w:attr w:name="Year" w:val="27"/>
         </w:smartTagPr>
         <w:r>
           <w:rPr>
@@ -2532,10 +2529,10 @@
       </w:pPr>
       <w:smartTag w:uri="urn:schemas-microsoft-com:office:smarttags" w:element="date">
         <w:smartTagPr>
+          <w:attr w:name="Year" w:val="28"/>
+          <w:attr w:name="Day" w:val="6"/>
+          <w:attr w:name="Month" w:val="4"/>
           <w:attr w:name="ls" w:val="trans"/>
-          <w:attr w:name="Month" w:val="4"/>
-          <w:attr w:name="Day" w:val="6"/>
-          <w:attr w:name="Year" w:val="28"/>
         </w:smartTagPr>
         <w:r>
           <w:rPr>
@@ -2562,10 +2559,10 @@
       </w:pPr>
       <w:smartTag w:uri="urn:schemas-microsoft-com:office:smarttags" w:element="date">
         <w:smartTagPr>
+          <w:attr w:name="Year" w:val="29"/>
+          <w:attr w:name="Day" w:val="6"/>
+          <w:attr w:name="Month" w:val="4"/>
           <w:attr w:name="ls" w:val="trans"/>
-          <w:attr w:name="Month" w:val="4"/>
-          <w:attr w:name="Day" w:val="6"/>
-          <w:attr w:name="Year" w:val="29"/>
         </w:smartTagPr>
         <w:r>
           <w:rPr>
@@ -4333,6 +4330,7 @@
     <w:lsdException w:name="HTML Sample" w:semiHidden="1" w:unhideWhenUsed="1"/>
     <w:lsdException w:name="HTML Typewriter" w:semiHidden="1" w:unhideWhenUsed="1"/>
     <w:lsdException w:name="HTML Variable" w:semiHidden="1" w:unhideWhenUsed="1"/>
+    <w:lsdException w:name="Normal Table" w:semiHidden="1" w:unhideWhenUsed="1"/>
     <w:lsdException w:name="annotation subject" w:semiHidden="1" w:unhideWhenUsed="1"/>
     <w:lsdException w:name="No List" w:semiHidden="1" w:unhideWhenUsed="1"/>
     <w:lsdException w:name="Outline List 1" w:semiHidden="1" w:unhideWhenUsed="1"/>
@@ -4379,8 +4377,10 @@
     <w:lsdException w:name="Table Subtle 2" w:semiHidden="1" w:unhideWhenUsed="1"/>
     <w:lsdException w:name="Table Web 1" w:semiHidden="1" w:unhideWhenUsed="1"/>
     <w:lsdException w:name="Table Web 2" w:semiHidden="1" w:unhideWhenUsed="1"/>
+    <w:lsdException w:name="Table Web 3" w:semiHidden="1" w:unhideWhenUsed="1"/>
     <w:lsdException w:name="Balloon Text" w:semiHidden="1" w:unhideWhenUsed="1"/>
     <w:lsdException w:name="Table Grid" w:uiPriority="39"/>
+    <w:lsdException w:name="Table Theme" w:semiHidden="1" w:unhideWhenUsed="1"/>
     <w:lsdException w:name="Placeholder Text" w:semiHidden="1"/>
     <w:lsdException w:name="No Spacing" w:uiPriority="1" w:qFormat="1"/>
     <w:lsdException w:name="Light Shading" w:uiPriority="60"/>

</xml_diff>

<commit_message>
update tz, start pdp
</commit_message>
<xml_diff>
--- a/docs/ТЗ.docx
+++ b/docs/ТЗ.docx
@@ -1425,7 +1425,21 @@
           <w:sz w:val="28"/>
           <w:szCs w:val="28"/>
         </w:rPr>
-        <w:t>Заполнение информации о файлах;</w:t>
+        <w:t>Заполнение информации о файлах</w:t>
+      </w:r>
+      <w:r>
+        <w:rPr>
+          <w:sz w:val="28"/>
+          <w:szCs w:val="28"/>
+        </w:rPr>
+        <w:t>, которые загрузил пользователь</w:t>
+      </w:r>
+      <w:r>
+        <w:rPr>
+          <w:sz w:val="28"/>
+          <w:szCs w:val="28"/>
+        </w:rPr>
+        <w:t>;</w:t>
       </w:r>
     </w:p>
     <w:p>
@@ -1454,6 +1468,13 @@
           <w:sz w:val="28"/>
           <w:szCs w:val="28"/>
         </w:rPr>
+        <w:t>, которые загрузил пользователь</w:t>
+      </w:r>
+      <w:r>
+        <w:rPr>
+          <w:sz w:val="28"/>
+          <w:szCs w:val="28"/>
+        </w:rPr>
         <w:t>;</w:t>
       </w:r>
     </w:p>
@@ -1498,14 +1519,42 @@
           <w:sz w:val="28"/>
           <w:szCs w:val="28"/>
         </w:rPr>
-        <w:t>Привязка ф</w:t>
-      </w:r>
-      <w:r>
-        <w:rPr>
-          <w:sz w:val="28"/>
-          <w:szCs w:val="28"/>
-        </w:rPr>
-        <w:t>айлов к категориям;</w:t>
+        <w:t xml:space="preserve">Привязка </w:t>
+      </w:r>
+      <w:r>
+        <w:rPr>
+          <w:sz w:val="28"/>
+          <w:szCs w:val="28"/>
+        </w:rPr>
+        <w:t xml:space="preserve">загруженных пользователем </w:t>
+      </w:r>
+      <w:r>
+        <w:rPr>
+          <w:sz w:val="28"/>
+          <w:szCs w:val="28"/>
+        </w:rPr>
+        <w:t>ф</w:t>
+      </w:r>
+      <w:r>
+        <w:rPr>
+          <w:sz w:val="28"/>
+          <w:szCs w:val="28"/>
+        </w:rPr>
+        <w:t>айлов</w:t>
+      </w:r>
+      <w:r>
+        <w:rPr>
+          <w:sz w:val="28"/>
+          <w:szCs w:val="28"/>
+        </w:rPr>
+        <w:t xml:space="preserve"> </w:t>
+      </w:r>
+      <w:r>
+        <w:rPr>
+          <w:sz w:val="28"/>
+          <w:szCs w:val="28"/>
+        </w:rPr>
+        <w:t>к категориям;</w:t>
       </w:r>
     </w:p>
     <w:p>
@@ -1527,6 +1576,28 @@
           <w:sz w:val="28"/>
           <w:szCs w:val="28"/>
         </w:rPr>
+        <w:t>Просмотр файлов, загруженных пользователем, информация о которых еще не заполнена;</w:t>
+      </w:r>
+    </w:p>
+    <w:p>
+      <w:pPr>
+        <w:pStyle w:val="a7"/>
+        <w:numPr>
+          <w:ilvl w:val="0"/>
+          <w:numId w:val="2"/>
+        </w:numPr>
+        <w:spacing w:line="480" w:lineRule="auto"/>
+        <w:jc w:val="both"/>
+        <w:rPr>
+          <w:sz w:val="28"/>
+          <w:szCs w:val="28"/>
+        </w:rPr>
+      </w:pPr>
+      <w:r>
+        <w:rPr>
+          <w:sz w:val="28"/>
+          <w:szCs w:val="28"/>
+        </w:rPr>
         <w:t>Просмотр информации о пользователях.</w:t>
       </w:r>
     </w:p>
@@ -1535,6 +1606,7 @@
         <w:pStyle w:val="2"/>
       </w:pPr>
       <w:r>
+        <w:lastRenderedPageBreak/>
         <w:t>5.1.1.2. Для администратора системы:</w:t>
       </w:r>
     </w:p>
@@ -1552,6 +1624,7 @@
           <w:szCs w:val="28"/>
         </w:rPr>
       </w:pPr>
+      <w:bookmarkStart w:id="0" w:name="_GoBack"/>
       <w:r>
         <w:rPr>
           <w:sz w:val="28"/>
@@ -1644,7 +1717,21 @@
           <w:sz w:val="28"/>
           <w:szCs w:val="28"/>
         </w:rPr>
-        <w:t>Заполнение информации о файлах;</w:t>
+        <w:t>Заполнение информации о</w:t>
+      </w:r>
+      <w:r>
+        <w:rPr>
+          <w:sz w:val="28"/>
+          <w:szCs w:val="28"/>
+        </w:rPr>
+        <w:t xml:space="preserve"> любых</w:t>
+      </w:r>
+      <w:r>
+        <w:rPr>
+          <w:sz w:val="28"/>
+          <w:szCs w:val="28"/>
+        </w:rPr>
+        <w:t xml:space="preserve"> файлах;</w:t>
       </w:r>
     </w:p>
     <w:p>
@@ -1666,8 +1753,21 @@
           <w:sz w:val="28"/>
           <w:szCs w:val="28"/>
         </w:rPr>
-        <w:lastRenderedPageBreak/>
-        <w:t>Редактирование информации о файлах;</w:t>
+        <w:t xml:space="preserve">Редактирование информации о </w:t>
+      </w:r>
+      <w:r>
+        <w:rPr>
+          <w:sz w:val="28"/>
+          <w:szCs w:val="28"/>
+        </w:rPr>
+        <w:t xml:space="preserve">любых </w:t>
+      </w:r>
+      <w:r>
+        <w:rPr>
+          <w:sz w:val="28"/>
+          <w:szCs w:val="28"/>
+        </w:rPr>
+        <w:t>файлах;</w:t>
       </w:r>
     </w:p>
     <w:p>
@@ -1711,7 +1811,21 @@
           <w:sz w:val="28"/>
           <w:szCs w:val="28"/>
         </w:rPr>
-        <w:t>Привязка файлов к категориям;</w:t>
+        <w:t>Привязка</w:t>
+      </w:r>
+      <w:r>
+        <w:rPr>
+          <w:sz w:val="28"/>
+          <w:szCs w:val="28"/>
+        </w:rPr>
+        <w:t xml:space="preserve"> любых</w:t>
+      </w:r>
+      <w:r>
+        <w:rPr>
+          <w:sz w:val="28"/>
+          <w:szCs w:val="28"/>
+        </w:rPr>
+        <w:t xml:space="preserve"> файлов к категориям;</w:t>
       </w:r>
     </w:p>
     <w:p>
@@ -1799,7 +1913,21 @@
           <w:sz w:val="28"/>
           <w:szCs w:val="28"/>
         </w:rPr>
-        <w:t>Просмотр незаполненных файлов;</w:t>
+        <w:t>Просмотр</w:t>
+      </w:r>
+      <w:r>
+        <w:rPr>
+          <w:sz w:val="28"/>
+          <w:szCs w:val="28"/>
+        </w:rPr>
+        <w:t xml:space="preserve"> всех</w:t>
+      </w:r>
+      <w:r>
+        <w:rPr>
+          <w:sz w:val="28"/>
+          <w:szCs w:val="28"/>
+        </w:rPr>
+        <w:t xml:space="preserve"> незаполненных файлов;</w:t>
       </w:r>
     </w:p>
     <w:p>
@@ -1843,7 +1971,21 @@
           <w:sz w:val="28"/>
           <w:szCs w:val="28"/>
         </w:rPr>
-        <w:t>Просмотр логов приложения</w:t>
+        <w:t xml:space="preserve">Просмотр </w:t>
+      </w:r>
+      <w:r>
+        <w:rPr>
+          <w:sz w:val="28"/>
+          <w:szCs w:val="28"/>
+        </w:rPr>
+        <w:t>журнала</w:t>
+      </w:r>
+      <w:r>
+        <w:rPr>
+          <w:sz w:val="28"/>
+          <w:szCs w:val="28"/>
+        </w:rPr>
+        <w:t xml:space="preserve"> приложения</w:t>
       </w:r>
       <w:r>
         <w:rPr>
@@ -1872,7 +2014,104 @@
           <w:sz w:val="28"/>
           <w:szCs w:val="28"/>
         </w:rPr>
-        <w:t>Очистка логов приложения.</w:t>
+        <w:t xml:space="preserve">Очистка </w:t>
+      </w:r>
+      <w:r>
+        <w:rPr>
+          <w:sz w:val="28"/>
+          <w:szCs w:val="28"/>
+        </w:rPr>
+        <w:t>журнала</w:t>
+      </w:r>
+      <w:r>
+        <w:rPr>
+          <w:sz w:val="28"/>
+          <w:szCs w:val="28"/>
+        </w:rPr>
+        <w:t xml:space="preserve"> приложения.</w:t>
+      </w:r>
+    </w:p>
+    <w:bookmarkEnd w:id="0"/>
+    <w:p>
+      <w:pPr>
+        <w:spacing w:line="480" w:lineRule="auto"/>
+        <w:ind w:left="720"/>
+        <w:jc w:val="both"/>
+        <w:rPr>
+          <w:sz w:val="28"/>
+          <w:szCs w:val="28"/>
+        </w:rPr>
+      </w:pPr>
+      <w:r>
+        <w:rPr>
+          <w:sz w:val="28"/>
+          <w:szCs w:val="28"/>
+        </w:rPr>
+        <w:t xml:space="preserve">5.1.1.3. Программная система должна автоматически извлекать описание файла из файлов формата </w:t>
+      </w:r>
+      <w:r>
+        <w:rPr>
+          <w:sz w:val="28"/>
+          <w:szCs w:val="28"/>
+          <w:lang w:val="en-US"/>
+        </w:rPr>
+        <w:t>Portable</w:t>
+      </w:r>
+      <w:r>
+        <w:rPr>
+          <w:sz w:val="28"/>
+          <w:szCs w:val="28"/>
+        </w:rPr>
+        <w:t xml:space="preserve"> </w:t>
+      </w:r>
+      <w:r>
+        <w:rPr>
+          <w:sz w:val="28"/>
+          <w:szCs w:val="28"/>
+          <w:lang w:val="en-US"/>
+        </w:rPr>
+        <w:t>Executable</w:t>
+      </w:r>
+      <w:r>
+        <w:rPr>
+          <w:sz w:val="28"/>
+          <w:szCs w:val="28"/>
+        </w:rPr>
+        <w:t>.</w:t>
+      </w:r>
+    </w:p>
+    <w:p>
+      <w:pPr>
+        <w:spacing w:line="480" w:lineRule="auto"/>
+        <w:ind w:left="720"/>
+        <w:jc w:val="both"/>
+        <w:rPr>
+          <w:sz w:val="28"/>
+          <w:szCs w:val="28"/>
+        </w:rPr>
+      </w:pPr>
+      <w:r>
+        <w:rPr>
+          <w:sz w:val="28"/>
+          <w:szCs w:val="28"/>
+        </w:rPr>
+        <w:t xml:space="preserve">5.1.1.4. Программная система должна вести </w:t>
+      </w:r>
+      <w:proofErr w:type="spellStart"/>
+      <w:r>
+        <w:rPr>
+          <w:sz w:val="28"/>
+          <w:szCs w:val="28"/>
+        </w:rPr>
+        <w:t>журналирование</w:t>
+      </w:r>
+      <w:proofErr w:type="spellEnd"/>
+      <w:r>
+        <w:rPr>
+          <w:sz w:val="28"/>
+          <w:szCs w:val="28"/>
+        </w:rPr>
+        <w:t xml:space="preserve"> операций, которые происходят на сервере.</w:t>
       </w:r>
     </w:p>
     <w:p>
@@ -1969,6 +2208,7 @@
         <w:pStyle w:val="2"/>
       </w:pPr>
       <w:r>
+        <w:lastRenderedPageBreak/>
         <w:t>5.1.3. Результаты:</w:t>
       </w:r>
     </w:p>
@@ -2090,7 +2330,6 @@
         <w:pStyle w:val="2"/>
       </w:pPr>
       <w:r>
-        <w:lastRenderedPageBreak/>
         <w:t>5.3. Условия эксплуатации</w:t>
       </w:r>
     </w:p>
@@ -2448,6 +2687,7 @@
           <w:szCs w:val="28"/>
           <w:lang w:val="en-US"/>
         </w:rPr>
+        <w:lastRenderedPageBreak/>
         <w:t>Linux</w:t>
       </w:r>
       <w:r>
@@ -2543,7 +2783,6 @@
         <w:pStyle w:val="2"/>
       </w:pPr>
       <w:r>
-        <w:lastRenderedPageBreak/>
         <w:t>5.8. Специальные требования</w:t>
       </w:r>
     </w:p>
@@ -2604,7 +2843,6 @@
           <w:szCs w:val="28"/>
         </w:rPr>
       </w:pPr>
-      <w:bookmarkStart w:id="0" w:name="_GoBack"/>
       <w:r>
         <w:rPr>
           <w:sz w:val="28"/>
@@ -2628,7 +2866,6 @@
         <w:tab/>
       </w:r>
     </w:p>
-    <w:bookmarkEnd w:id="0"/>
     <w:p>
       <w:pPr>
         <w:spacing w:line="480" w:lineRule="auto"/>
@@ -2723,6 +2960,7 @@
           <w:sz w:val="28"/>
           <w:szCs w:val="28"/>
         </w:rPr>
+        <w:lastRenderedPageBreak/>
         <w:t>6.4. Графическая часть должна быть выполнена на 10 листах формата А1 (копии формата А3, А4 включить в качестве приложений к расчетно-пояснительной записке):</w:t>
       </w:r>
     </w:p>
@@ -2869,7 +3107,6 @@
           <w:sz w:val="28"/>
           <w:szCs w:val="28"/>
         </w:rPr>
-        <w:lastRenderedPageBreak/>
         <w:t>8. Стадии и этапы разработки</w:t>
       </w:r>
     </w:p>
@@ -3421,7 +3658,15 @@
                 <w:sz w:val="28"/>
                 <w:szCs w:val="28"/>
               </w:rPr>
-              <w:t>Схема структурная системы и спецификации компонентов.</w:t>
+              <w:t xml:space="preserve">Схема структурная системы и </w:t>
+            </w:r>
+            <w:r>
+              <w:rPr>
+                <w:sz w:val="28"/>
+                <w:szCs w:val="28"/>
+              </w:rPr>
+              <w:lastRenderedPageBreak/>
+              <w:t>спецификации компонентов.</w:t>
             </w:r>
             <w:r>
               <w:rPr>
@@ -3460,6 +3705,7 @@
                 <w:sz w:val="28"/>
                 <w:szCs w:val="28"/>
               </w:rPr>
+              <w:lastRenderedPageBreak/>
               <w:t>4.</w:t>
             </w:r>
           </w:p>
@@ -3642,7 +3888,6 @@
                 <w:sz w:val="28"/>
                 <w:szCs w:val="28"/>
               </w:rPr>
-              <w:lastRenderedPageBreak/>
               <w:t xml:space="preserve">5. </w:t>
             </w:r>
           </w:p>
@@ -4033,6 +4278,7 @@
           <w:sz w:val="28"/>
           <w:szCs w:val="28"/>
         </w:rPr>
+        <w:lastRenderedPageBreak/>
         <w:t>10. ПРИМЕЧАНИЕ</w:t>
       </w:r>
     </w:p>

</xml_diff>

<commit_message>
add users and user page
</commit_message>
<xml_diff>
--- a/docs/ТЗ.docx
+++ b/docs/ТЗ.docx
@@ -425,11 +425,9 @@
       <w:r>
         <w:t xml:space="preserve">. </w:t>
       </w:r>
-      <w:proofErr w:type="spellStart"/>
       <w:r>
         <w:t>Чуканцев</w:t>
       </w:r>
-      <w:proofErr w:type="spellEnd"/>
     </w:p>
     <w:p>
       <w:pPr>
@@ -498,23 +496,7 @@
           <w:sz w:val="28"/>
           <w:szCs w:val="28"/>
         </w:rPr>
-        <w:t>Настоящее техническое задание распространяется на разработку программной системы «</w:t>
-      </w:r>
-      <w:proofErr w:type="spellStart"/>
-      <w:r>
-        <w:rPr>
-          <w:sz w:val="28"/>
-          <w:szCs w:val="28"/>
-        </w:rPr>
-        <w:t>Репозиторий</w:t>
-      </w:r>
-      <w:proofErr w:type="spellEnd"/>
-      <w:r>
-        <w:rPr>
-          <w:sz w:val="28"/>
-          <w:szCs w:val="28"/>
-        </w:rPr>
-        <w:t xml:space="preserve"> инсталляционных пакетов корпоративной сети», используемой для </w:t>
+        <w:t xml:space="preserve">Настоящее техническое задание распространяется на разработку программной системы «Репозиторий инсталляционных пакетов корпоративной сети», используемой для </w:t>
       </w:r>
       <w:r>
         <w:rPr>
@@ -678,21 +660,12 @@
           <w:szCs w:val="28"/>
         </w:rPr>
       </w:pPr>
-      <w:proofErr w:type="spellStart"/>
-      <w:r>
-        <w:rPr>
-          <w:sz w:val="28"/>
-          <w:szCs w:val="28"/>
-        </w:rPr>
-        <w:t>Репозиторий</w:t>
-      </w:r>
-      <w:proofErr w:type="spellEnd"/>
-      <w:r>
-        <w:rPr>
-          <w:sz w:val="28"/>
-          <w:szCs w:val="28"/>
-        </w:rPr>
-        <w:t xml:space="preserve"> инсталляционных пакетов корпоративной сети разрабатывается соответствии с учебным планом кафедры «Компьютерные системы и сети» МГТУ им. Н.Э. Баумана., а также в соответствие с необходимостью решения данной задачи, </w:t>
+      <w:r>
+        <w:rPr>
+          <w:sz w:val="28"/>
+          <w:szCs w:val="28"/>
+        </w:rPr>
+        <w:t xml:space="preserve">Репозиторий инсталляционных пакетов корпоративной сети разрабатывается соответствии с учебным планом кафедры «Компьютерные системы и сети» МГТУ им. Н.Э. Баумана., а также в соответствие с необходимостью решения данной задачи, </w:t>
       </w:r>
       <w:r>
         <w:rPr>
@@ -775,9 +748,223 @@
           <w:sz w:val="28"/>
           <w:szCs w:val="28"/>
         </w:rPr>
-        <w:t xml:space="preserve">Основное назначение </w:t>
-      </w:r>
-      <w:proofErr w:type="spellStart"/>
+        <w:t xml:space="preserve">Основное назначение репозитория инсталляционных пакетов заключается в централизованном хранении </w:t>
+      </w:r>
+      <w:r>
+        <w:rPr>
+          <w:sz w:val="28"/>
+          <w:szCs w:val="28"/>
+        </w:rPr>
+        <w:t>инсталляционных пакетов</w:t>
+      </w:r>
+      <w:r>
+        <w:rPr>
+          <w:sz w:val="28"/>
+          <w:szCs w:val="28"/>
+        </w:rPr>
+        <w:t>,</w:t>
+      </w:r>
+      <w:r>
+        <w:rPr>
+          <w:sz w:val="28"/>
+          <w:szCs w:val="28"/>
+        </w:rPr>
+        <w:t xml:space="preserve"> учете </w:t>
+      </w:r>
+      <w:r>
+        <w:rPr>
+          <w:sz w:val="28"/>
+          <w:szCs w:val="28"/>
+        </w:rPr>
+        <w:t xml:space="preserve">их </w:t>
+      </w:r>
+      <w:r>
+        <w:rPr>
+          <w:sz w:val="28"/>
+          <w:szCs w:val="28"/>
+        </w:rPr>
+        <w:t xml:space="preserve">версий </w:t>
+      </w:r>
+      <w:r>
+        <w:rPr>
+          <w:sz w:val="28"/>
+          <w:szCs w:val="28"/>
+        </w:rPr>
+        <w:t>и</w:t>
+      </w:r>
+      <w:r>
+        <w:rPr>
+          <w:sz w:val="28"/>
+          <w:szCs w:val="28"/>
+        </w:rPr>
+        <w:t>.</w:t>
+      </w:r>
+      <w:r>
+        <w:rPr>
+          <w:sz w:val="28"/>
+          <w:szCs w:val="28"/>
+        </w:rPr>
+        <w:t xml:space="preserve"> Пользователями программной системы могут быть </w:t>
+      </w:r>
+      <w:r>
+        <w:rPr>
+          <w:sz w:val="28"/>
+          <w:szCs w:val="28"/>
+        </w:rPr>
+        <w:t xml:space="preserve">работники предприятия </w:t>
+      </w:r>
+      <w:r>
+        <w:rPr>
+          <w:sz w:val="28"/>
+          <w:szCs w:val="28"/>
+        </w:rPr>
+        <w:t>АО "ВПК "НПО машиностроени</w:t>
+      </w:r>
+      <w:r>
+        <w:rPr>
+          <w:sz w:val="28"/>
+          <w:szCs w:val="28"/>
+        </w:rPr>
+        <w:t>я</w:t>
+      </w:r>
+      <w:r>
+        <w:rPr>
+          <w:sz w:val="28"/>
+          <w:szCs w:val="28"/>
+        </w:rPr>
+        <w:t>"</w:t>
+      </w:r>
+      <w:r>
+        <w:rPr>
+          <w:sz w:val="28"/>
+          <w:szCs w:val="28"/>
+        </w:rPr>
+        <w:t>.</w:t>
+      </w:r>
+    </w:p>
+    <w:p>
+      <w:pPr>
+        <w:pStyle w:val="1"/>
+        <w:rPr>
+          <w:sz w:val="28"/>
+          <w:szCs w:val="28"/>
+        </w:rPr>
+      </w:pPr>
+      <w:r>
+        <w:rPr>
+          <w:sz w:val="28"/>
+          <w:szCs w:val="28"/>
+        </w:rPr>
+        <w:lastRenderedPageBreak/>
+        <w:t>4. Исходные данные, цели и задачи</w:t>
+      </w:r>
+    </w:p>
+    <w:p>
+      <w:pPr>
+        <w:pStyle w:val="2"/>
+      </w:pPr>
+      <w:r>
+        <w:t xml:space="preserve">4.1. Исходные данные </w:t>
+      </w:r>
+    </w:p>
+    <w:p>
+      <w:pPr>
+        <w:spacing w:line="480" w:lineRule="auto"/>
+        <w:ind w:firstLine="720"/>
+        <w:jc w:val="both"/>
+        <w:rPr>
+          <w:sz w:val="28"/>
+          <w:szCs w:val="28"/>
+        </w:rPr>
+      </w:pPr>
+      <w:r>
+        <w:rPr>
+          <w:sz w:val="28"/>
+          <w:szCs w:val="28"/>
+        </w:rPr>
+        <w:t>4.1.1. Исходными данными для разработки являются описание функционального и</w:t>
+      </w:r>
+      <w:r>
+        <w:rPr>
+          <w:sz w:val="28"/>
+          <w:szCs w:val="28"/>
+        </w:rPr>
+        <w:t xml:space="preserve"> эксплуатационного назначения</w:t>
+      </w:r>
+      <w:r>
+        <w:rPr>
+          <w:sz w:val="28"/>
+          <w:szCs w:val="28"/>
+        </w:rPr>
+        <w:t>.</w:t>
+      </w:r>
+    </w:p>
+    <w:p>
+      <w:pPr>
+        <w:pStyle w:val="2"/>
+      </w:pPr>
+      <w:r>
+        <w:rPr>
+          <w:caps/>
+        </w:rPr>
+        <w:t xml:space="preserve">4.2. </w:t>
+      </w:r>
+      <w:r>
+        <w:t>Цель работы</w:t>
+      </w:r>
+    </w:p>
+    <w:p>
+      <w:pPr>
+        <w:spacing w:line="480" w:lineRule="auto"/>
+        <w:ind w:firstLine="720"/>
+        <w:jc w:val="both"/>
+        <w:rPr>
+          <w:sz w:val="28"/>
+          <w:szCs w:val="28"/>
+        </w:rPr>
+      </w:pPr>
+      <w:r>
+        <w:rPr>
+          <w:sz w:val="28"/>
+          <w:szCs w:val="28"/>
+        </w:rPr>
+        <w:t>Целью работы является</w:t>
+      </w:r>
+      <w:r>
+        <w:rPr>
+          <w:sz w:val="28"/>
+          <w:szCs w:val="28"/>
+        </w:rPr>
+        <w:t xml:space="preserve"> дистрибутивная версия</w:t>
+      </w:r>
+      <w:r>
+        <w:rPr>
+          <w:sz w:val="28"/>
+          <w:szCs w:val="28"/>
+        </w:rPr>
+        <w:t xml:space="preserve"> </w:t>
+      </w:r>
+      <w:r>
+        <w:rPr>
+          <w:sz w:val="28"/>
+          <w:szCs w:val="28"/>
+        </w:rPr>
+        <w:t>репозитория инсталляционных пакетов</w:t>
+      </w:r>
+      <w:r>
+        <w:rPr>
+          <w:sz w:val="28"/>
+          <w:szCs w:val="28"/>
+        </w:rPr>
+        <w:t xml:space="preserve"> для</w:t>
+      </w:r>
+      <w:r>
+        <w:rPr>
+          <w:sz w:val="28"/>
+          <w:szCs w:val="28"/>
+        </w:rPr>
+        <w:t xml:space="preserve"> его дальнейшего внедрения и использования в качестве централизованного </w:t>
+      </w:r>
       <w:r>
         <w:rPr>
           <w:sz w:val="28"/>
@@ -785,55 +972,12 @@
         </w:rPr>
         <w:t>репозитория</w:t>
       </w:r>
-      <w:proofErr w:type="spellEnd"/>
-      <w:r>
-        <w:rPr>
-          <w:sz w:val="28"/>
-          <w:szCs w:val="28"/>
-        </w:rPr>
-        <w:t xml:space="preserve"> инсталляционных пакетов заключается в централизованном хранении </w:t>
-      </w:r>
-      <w:r>
-        <w:rPr>
-          <w:sz w:val="28"/>
-          <w:szCs w:val="28"/>
-        </w:rPr>
-        <w:t>инсталляционных пакетов</w:t>
-      </w:r>
-      <w:r>
-        <w:rPr>
-          <w:sz w:val="28"/>
-          <w:szCs w:val="28"/>
-        </w:rPr>
-        <w:t>,</w:t>
-      </w:r>
-      <w:r>
-        <w:rPr>
-          <w:sz w:val="28"/>
-          <w:szCs w:val="28"/>
-        </w:rPr>
-        <w:t xml:space="preserve"> учете </w:t>
-      </w:r>
-      <w:r>
-        <w:rPr>
-          <w:sz w:val="28"/>
-          <w:szCs w:val="28"/>
-        </w:rPr>
-        <w:t xml:space="preserve">их </w:t>
-      </w:r>
-      <w:r>
-        <w:rPr>
-          <w:sz w:val="28"/>
-          <w:szCs w:val="28"/>
-        </w:rPr>
-        <w:t xml:space="preserve">версий </w:t>
-      </w:r>
-      <w:r>
-        <w:rPr>
-          <w:sz w:val="28"/>
-          <w:szCs w:val="28"/>
-        </w:rPr>
-        <w:t>и</w:t>
+      <w:r>
+        <w:rPr>
+          <w:sz w:val="28"/>
+          <w:szCs w:val="28"/>
+        </w:rPr>
+        <w:t xml:space="preserve"> программного обеспечения</w:t>
       </w:r>
       <w:r>
         <w:rPr>
@@ -842,478 +986,280 @@
         </w:rPr>
         <w:t>.</w:t>
       </w:r>
-      <w:r>
-        <w:rPr>
-          <w:sz w:val="28"/>
-          <w:szCs w:val="28"/>
-        </w:rPr>
-        <w:t xml:space="preserve"> Пользователями программной системы могут быть </w:t>
-      </w:r>
-      <w:r>
-        <w:rPr>
-          <w:sz w:val="28"/>
-          <w:szCs w:val="28"/>
-        </w:rPr>
-        <w:t xml:space="preserve">работники предприятия </w:t>
-      </w:r>
-      <w:r>
-        <w:rPr>
-          <w:sz w:val="28"/>
-          <w:szCs w:val="28"/>
-        </w:rPr>
-        <w:t>АО "ВПК "НПО машиностроени</w:t>
-      </w:r>
-      <w:r>
-        <w:rPr>
-          <w:sz w:val="28"/>
-          <w:szCs w:val="28"/>
-        </w:rPr>
-        <w:t>я</w:t>
+    </w:p>
+    <w:p>
+      <w:pPr>
+        <w:pStyle w:val="2"/>
+      </w:pPr>
+      <w:r>
+        <w:t>4.3. Решаемые задачи</w:t>
+      </w:r>
+    </w:p>
+    <w:p>
+      <w:pPr>
+        <w:spacing w:line="480" w:lineRule="auto"/>
+        <w:ind w:firstLine="720"/>
+        <w:jc w:val="both"/>
+        <w:rPr>
+          <w:sz w:val="28"/>
+          <w:szCs w:val="28"/>
+        </w:rPr>
+      </w:pPr>
+      <w:r>
+        <w:rPr>
+          <w:caps/>
+          <w:sz w:val="28"/>
+          <w:szCs w:val="28"/>
+        </w:rPr>
+        <w:t>4.3.1. В</w:t>
+      </w:r>
+      <w:r>
+        <w:rPr>
+          <w:sz w:val="28"/>
+          <w:szCs w:val="28"/>
+        </w:rPr>
+        <w:t>ыбор</w:t>
+      </w:r>
+      <w:r>
+        <w:rPr>
+          <w:sz w:val="28"/>
+          <w:szCs w:val="28"/>
+        </w:rPr>
+        <w:t xml:space="preserve"> архитектуры, технологий для реализации программной системы.</w:t>
+      </w:r>
+      <w:r>
+        <w:rPr>
+          <w:sz w:val="28"/>
+          <w:szCs w:val="28"/>
+        </w:rPr>
+        <w:t xml:space="preserve"> </w:t>
+      </w:r>
+    </w:p>
+    <w:p>
+      <w:pPr>
+        <w:spacing w:line="480" w:lineRule="auto"/>
+        <w:ind w:firstLine="720"/>
+        <w:jc w:val="both"/>
+        <w:rPr>
+          <w:sz w:val="28"/>
+          <w:szCs w:val="28"/>
+        </w:rPr>
+      </w:pPr>
+      <w:r>
+        <w:rPr>
+          <w:sz w:val="28"/>
+          <w:szCs w:val="28"/>
+        </w:rPr>
+        <w:t>4.3.</w:t>
+      </w:r>
+      <w:r>
+        <w:rPr>
+          <w:sz w:val="28"/>
+          <w:szCs w:val="28"/>
+        </w:rPr>
+        <w:t>2</w:t>
+      </w:r>
+      <w:r>
+        <w:rPr>
+          <w:sz w:val="28"/>
+          <w:szCs w:val="28"/>
+        </w:rPr>
+        <w:t>. Анализ требований технического задания и разработка спецификаций проектируемого программного обеспечения.</w:t>
+      </w:r>
+    </w:p>
+    <w:p>
+      <w:pPr>
+        <w:spacing w:line="480" w:lineRule="auto"/>
+        <w:ind w:firstLine="720"/>
+        <w:jc w:val="both"/>
+        <w:rPr>
+          <w:sz w:val="28"/>
+          <w:szCs w:val="28"/>
+        </w:rPr>
+      </w:pPr>
+      <w:r>
+        <w:rPr>
+          <w:sz w:val="28"/>
+          <w:szCs w:val="28"/>
+        </w:rPr>
+        <w:t>4.3.</w:t>
+      </w:r>
+      <w:r>
+        <w:rPr>
+          <w:sz w:val="28"/>
+          <w:szCs w:val="28"/>
+        </w:rPr>
+        <w:t>3</w:t>
+      </w:r>
+      <w:r>
+        <w:rPr>
+          <w:sz w:val="28"/>
+          <w:szCs w:val="28"/>
+        </w:rPr>
+        <w:t>. Разработка структуры программного обеспечения и определение спецификаций его компонентов.</w:t>
+      </w:r>
+    </w:p>
+    <w:p>
+      <w:pPr>
+        <w:spacing w:line="480" w:lineRule="auto"/>
+        <w:ind w:firstLine="720"/>
+        <w:jc w:val="both"/>
+        <w:rPr>
+          <w:sz w:val="28"/>
+          <w:szCs w:val="28"/>
+        </w:rPr>
+      </w:pPr>
+      <w:r>
+        <w:rPr>
+          <w:sz w:val="28"/>
+          <w:szCs w:val="28"/>
+        </w:rPr>
+        <w:t>4.3.</w:t>
+      </w:r>
+      <w:r>
+        <w:rPr>
+          <w:sz w:val="28"/>
+          <w:szCs w:val="28"/>
+        </w:rPr>
+        <w:t>4</w:t>
+      </w:r>
+      <w:r>
+        <w:rPr>
+          <w:sz w:val="28"/>
+          <w:szCs w:val="28"/>
+        </w:rPr>
+        <w:t>. Проектирование ко</w:t>
+      </w:r>
+      <w:r>
+        <w:rPr>
+          <w:sz w:val="28"/>
+          <w:szCs w:val="28"/>
+        </w:rPr>
+        <w:t>мпонентов программного продукта.</w:t>
+      </w:r>
+    </w:p>
+    <w:p>
+      <w:pPr>
+        <w:spacing w:line="480" w:lineRule="auto"/>
+        <w:ind w:firstLine="720"/>
+        <w:jc w:val="both"/>
+        <w:rPr>
+          <w:sz w:val="28"/>
+          <w:szCs w:val="28"/>
+        </w:rPr>
+      </w:pPr>
+      <w:r>
+        <w:rPr>
+          <w:sz w:val="28"/>
+          <w:szCs w:val="28"/>
+        </w:rPr>
+        <w:t>4.3.</w:t>
+      </w:r>
+      <w:r>
+        <w:rPr>
+          <w:sz w:val="28"/>
+          <w:szCs w:val="28"/>
+        </w:rPr>
+        <w:t>5</w:t>
+      </w:r>
+      <w:r>
+        <w:rPr>
+          <w:sz w:val="28"/>
+          <w:szCs w:val="28"/>
+        </w:rPr>
+        <w:t>. Реализация компонентов с использованием выбранных средств и их автономное тестирование.</w:t>
+      </w:r>
+    </w:p>
+    <w:p>
+      <w:pPr>
+        <w:spacing w:line="480" w:lineRule="auto"/>
+        <w:ind w:firstLine="720"/>
+        <w:jc w:val="both"/>
+        <w:rPr>
+          <w:sz w:val="28"/>
+          <w:szCs w:val="28"/>
+        </w:rPr>
+      </w:pPr>
+      <w:r>
+        <w:rPr>
+          <w:sz w:val="28"/>
+          <w:szCs w:val="28"/>
+        </w:rPr>
+        <w:t>4.3.</w:t>
+      </w:r>
+      <w:r>
+        <w:rPr>
+          <w:sz w:val="28"/>
+          <w:szCs w:val="28"/>
+        </w:rPr>
+        <w:t>6</w:t>
+      </w:r>
+      <w:r>
+        <w:rPr>
+          <w:sz w:val="28"/>
+          <w:szCs w:val="28"/>
+        </w:rPr>
+        <w:t>. Сборка программного обеспечения и его комплексное тестирование.</w:t>
+      </w:r>
+    </w:p>
+    <w:p>
+      <w:pPr>
+        <w:pStyle w:val="1"/>
+        <w:rPr>
+          <w:sz w:val="28"/>
+          <w:szCs w:val="28"/>
+        </w:rPr>
+      </w:pPr>
+      <w:r>
+        <w:rPr>
+          <w:sz w:val="28"/>
+          <w:szCs w:val="28"/>
+        </w:rPr>
+        <w:lastRenderedPageBreak/>
+        <w:t xml:space="preserve">5. Требования </w:t>
+      </w:r>
+      <w:r>
+        <w:rPr>
+          <w:sz w:val="28"/>
+          <w:szCs w:val="28"/>
+        </w:rPr>
+        <w:t>к программной системе</w:t>
+      </w:r>
+    </w:p>
+    <w:p>
+      <w:pPr>
+        <w:pStyle w:val="2"/>
+      </w:pPr>
+      <w:r>
+        <w:t>5.1. Требования к функциональным характеристикам</w:t>
+      </w:r>
+    </w:p>
+    <w:p>
+      <w:pPr>
+        <w:pStyle w:val="2"/>
+      </w:pPr>
+      <w:r>
+        <w:t>5.1.1. Выполняемые функции</w:t>
+      </w:r>
+    </w:p>
+    <w:p>
+      <w:pPr>
+        <w:pStyle w:val="2"/>
+      </w:pPr>
+      <w:r>
+        <w:t>5.1.1.</w:t>
+      </w:r>
+      <w:r>
+        <w:t>1</w:t>
+      </w:r>
+      <w:r>
+        <w:t xml:space="preserve">. Для </w:t>
+      </w:r>
+      <w:r>
+        <w:t>пользователей</w:t>
       </w:r>
       <w:bookmarkStart w:id="0" w:name="_GoBack"/>
       <w:bookmarkEnd w:id="0"/>
-      <w:r>
-        <w:rPr>
-          <w:sz w:val="28"/>
-          <w:szCs w:val="28"/>
-        </w:rPr>
-        <w:t>"</w:t>
-      </w:r>
-      <w:r>
-        <w:rPr>
-          <w:sz w:val="28"/>
-          <w:szCs w:val="28"/>
-        </w:rPr>
-        <w:t>.</w:t>
-      </w:r>
-    </w:p>
-    <w:p>
-      <w:pPr>
-        <w:pStyle w:val="1"/>
-        <w:rPr>
-          <w:sz w:val="28"/>
-          <w:szCs w:val="28"/>
-        </w:rPr>
-      </w:pPr>
-      <w:r>
-        <w:rPr>
-          <w:sz w:val="28"/>
-          <w:szCs w:val="28"/>
-        </w:rPr>
-        <w:lastRenderedPageBreak/>
-        <w:t>4. Исходные данные, цели и задачи</w:t>
-      </w:r>
-    </w:p>
-    <w:p>
-      <w:pPr>
-        <w:pStyle w:val="2"/>
-      </w:pPr>
-      <w:r>
-        <w:t xml:space="preserve">4.1. Исходные данные </w:t>
-      </w:r>
-    </w:p>
-    <w:p>
-      <w:pPr>
-        <w:spacing w:line="480" w:lineRule="auto"/>
-        <w:ind w:firstLine="720"/>
-        <w:jc w:val="both"/>
-        <w:rPr>
-          <w:sz w:val="28"/>
-          <w:szCs w:val="28"/>
-        </w:rPr>
-      </w:pPr>
-      <w:r>
-        <w:rPr>
-          <w:sz w:val="28"/>
-          <w:szCs w:val="28"/>
-        </w:rPr>
-        <w:t>4.1.1. Исходными данными для разработки являются описание функционального и</w:t>
-      </w:r>
-      <w:r>
-        <w:rPr>
-          <w:sz w:val="28"/>
-          <w:szCs w:val="28"/>
-        </w:rPr>
-        <w:t xml:space="preserve"> эксплуатационного назначения</w:t>
-      </w:r>
-      <w:r>
-        <w:rPr>
-          <w:sz w:val="28"/>
-          <w:szCs w:val="28"/>
-        </w:rPr>
-        <w:t>.</w:t>
-      </w:r>
-    </w:p>
-    <w:p>
-      <w:pPr>
-        <w:pStyle w:val="2"/>
-      </w:pPr>
-      <w:r>
-        <w:rPr>
-          <w:caps/>
-        </w:rPr>
-        <w:t xml:space="preserve">4.2. </w:t>
-      </w:r>
-      <w:r>
-        <w:t>Цель работы</w:t>
-      </w:r>
-    </w:p>
-    <w:p>
-      <w:pPr>
-        <w:spacing w:line="480" w:lineRule="auto"/>
-        <w:ind w:firstLine="720"/>
-        <w:jc w:val="both"/>
-        <w:rPr>
-          <w:sz w:val="28"/>
-          <w:szCs w:val="28"/>
-        </w:rPr>
-      </w:pPr>
-      <w:r>
-        <w:rPr>
-          <w:sz w:val="28"/>
-          <w:szCs w:val="28"/>
-        </w:rPr>
-        <w:t>Целью работы является</w:t>
-      </w:r>
-      <w:r>
-        <w:rPr>
-          <w:sz w:val="28"/>
-          <w:szCs w:val="28"/>
-        </w:rPr>
-        <w:t xml:space="preserve"> дистрибутивная версия</w:t>
-      </w:r>
-      <w:r>
-        <w:rPr>
-          <w:sz w:val="28"/>
-          <w:szCs w:val="28"/>
-        </w:rPr>
-        <w:t xml:space="preserve"> </w:t>
-      </w:r>
-      <w:proofErr w:type="spellStart"/>
-      <w:r>
-        <w:rPr>
-          <w:sz w:val="28"/>
-          <w:szCs w:val="28"/>
-        </w:rPr>
-        <w:t>репозитория</w:t>
-      </w:r>
-      <w:proofErr w:type="spellEnd"/>
-      <w:r>
-        <w:rPr>
-          <w:sz w:val="28"/>
-          <w:szCs w:val="28"/>
-        </w:rPr>
-        <w:t xml:space="preserve"> инсталляционных пакетов</w:t>
-      </w:r>
-      <w:r>
-        <w:rPr>
-          <w:sz w:val="28"/>
-          <w:szCs w:val="28"/>
-        </w:rPr>
-        <w:t xml:space="preserve"> для</w:t>
-      </w:r>
-      <w:r>
-        <w:rPr>
-          <w:sz w:val="28"/>
-          <w:szCs w:val="28"/>
-        </w:rPr>
-        <w:t xml:space="preserve"> его дальнейшего внедрения и использования в качестве централизованного </w:t>
-      </w:r>
-      <w:proofErr w:type="spellStart"/>
-      <w:r>
-        <w:rPr>
-          <w:sz w:val="28"/>
-          <w:szCs w:val="28"/>
-        </w:rPr>
-        <w:t>репозитория</w:t>
-      </w:r>
-      <w:proofErr w:type="spellEnd"/>
-      <w:r>
-        <w:rPr>
-          <w:sz w:val="28"/>
-          <w:szCs w:val="28"/>
-        </w:rPr>
-        <w:t xml:space="preserve"> программного обеспечения</w:t>
-      </w:r>
-      <w:r>
-        <w:rPr>
-          <w:sz w:val="28"/>
-          <w:szCs w:val="28"/>
-        </w:rPr>
-        <w:t>.</w:t>
-      </w:r>
-    </w:p>
-    <w:p>
-      <w:pPr>
-        <w:pStyle w:val="2"/>
-      </w:pPr>
-      <w:r>
-        <w:t>4.3. Решаемые задачи</w:t>
-      </w:r>
-    </w:p>
-    <w:p>
-      <w:pPr>
-        <w:spacing w:line="480" w:lineRule="auto"/>
-        <w:ind w:firstLine="720"/>
-        <w:jc w:val="both"/>
-        <w:rPr>
-          <w:sz w:val="28"/>
-          <w:szCs w:val="28"/>
-        </w:rPr>
-      </w:pPr>
-      <w:r>
-        <w:rPr>
-          <w:caps/>
-          <w:sz w:val="28"/>
-          <w:szCs w:val="28"/>
-        </w:rPr>
-        <w:t>4.3.1. В</w:t>
-      </w:r>
-      <w:r>
-        <w:rPr>
-          <w:sz w:val="28"/>
-          <w:szCs w:val="28"/>
-        </w:rPr>
-        <w:t>ыбор</w:t>
-      </w:r>
-      <w:r>
-        <w:rPr>
-          <w:sz w:val="28"/>
-          <w:szCs w:val="28"/>
-        </w:rPr>
-        <w:t xml:space="preserve"> архитектуры, технологий для реализации программной системы.</w:t>
-      </w:r>
-      <w:r>
-        <w:rPr>
-          <w:sz w:val="28"/>
-          <w:szCs w:val="28"/>
-        </w:rPr>
-        <w:t xml:space="preserve"> </w:t>
-      </w:r>
-    </w:p>
-    <w:p>
-      <w:pPr>
-        <w:spacing w:line="480" w:lineRule="auto"/>
-        <w:ind w:firstLine="720"/>
-        <w:jc w:val="both"/>
-        <w:rPr>
-          <w:sz w:val="28"/>
-          <w:szCs w:val="28"/>
-        </w:rPr>
-      </w:pPr>
-      <w:r>
-        <w:rPr>
-          <w:sz w:val="28"/>
-          <w:szCs w:val="28"/>
-        </w:rPr>
-        <w:t>4.3.</w:t>
-      </w:r>
-      <w:r>
-        <w:rPr>
-          <w:sz w:val="28"/>
-          <w:szCs w:val="28"/>
-        </w:rPr>
-        <w:t>2</w:t>
-      </w:r>
-      <w:r>
-        <w:rPr>
-          <w:sz w:val="28"/>
-          <w:szCs w:val="28"/>
-        </w:rPr>
-        <w:t>. Анализ требований технического задания и разработка спецификаций проектируемого программного обеспечения.</w:t>
-      </w:r>
-    </w:p>
-    <w:p>
-      <w:pPr>
-        <w:spacing w:line="480" w:lineRule="auto"/>
-        <w:ind w:firstLine="720"/>
-        <w:jc w:val="both"/>
-        <w:rPr>
-          <w:sz w:val="28"/>
-          <w:szCs w:val="28"/>
-        </w:rPr>
-      </w:pPr>
-      <w:r>
-        <w:rPr>
-          <w:sz w:val="28"/>
-          <w:szCs w:val="28"/>
-        </w:rPr>
-        <w:t>4.3.</w:t>
-      </w:r>
-      <w:r>
-        <w:rPr>
-          <w:sz w:val="28"/>
-          <w:szCs w:val="28"/>
-        </w:rPr>
-        <w:t>3</w:t>
-      </w:r>
-      <w:r>
-        <w:rPr>
-          <w:sz w:val="28"/>
-          <w:szCs w:val="28"/>
-        </w:rPr>
-        <w:t>. Разработка структуры программного обеспечения и определение спецификаций его компонентов.</w:t>
-      </w:r>
-    </w:p>
-    <w:p>
-      <w:pPr>
-        <w:spacing w:line="480" w:lineRule="auto"/>
-        <w:ind w:firstLine="720"/>
-        <w:jc w:val="both"/>
-        <w:rPr>
-          <w:sz w:val="28"/>
-          <w:szCs w:val="28"/>
-        </w:rPr>
-      </w:pPr>
-      <w:r>
-        <w:rPr>
-          <w:sz w:val="28"/>
-          <w:szCs w:val="28"/>
-        </w:rPr>
-        <w:t>4.3.</w:t>
-      </w:r>
-      <w:r>
-        <w:rPr>
-          <w:sz w:val="28"/>
-          <w:szCs w:val="28"/>
-        </w:rPr>
-        <w:t>4</w:t>
-      </w:r>
-      <w:r>
-        <w:rPr>
-          <w:sz w:val="28"/>
-          <w:szCs w:val="28"/>
-        </w:rPr>
-        <w:t>. Проектирование ко</w:t>
-      </w:r>
-      <w:r>
-        <w:rPr>
-          <w:sz w:val="28"/>
-          <w:szCs w:val="28"/>
-        </w:rPr>
-        <w:t>мпонентов программного продукта.</w:t>
-      </w:r>
-    </w:p>
-    <w:p>
-      <w:pPr>
-        <w:spacing w:line="480" w:lineRule="auto"/>
-        <w:ind w:firstLine="720"/>
-        <w:jc w:val="both"/>
-        <w:rPr>
-          <w:sz w:val="28"/>
-          <w:szCs w:val="28"/>
-        </w:rPr>
-      </w:pPr>
-      <w:r>
-        <w:rPr>
-          <w:sz w:val="28"/>
-          <w:szCs w:val="28"/>
-        </w:rPr>
-        <w:t>4.3.</w:t>
-      </w:r>
-      <w:r>
-        <w:rPr>
-          <w:sz w:val="28"/>
-          <w:szCs w:val="28"/>
-        </w:rPr>
-        <w:t>5</w:t>
-      </w:r>
-      <w:r>
-        <w:rPr>
-          <w:sz w:val="28"/>
-          <w:szCs w:val="28"/>
-        </w:rPr>
-        <w:t>. Реализация компонентов с использованием выбранных средств и их автономное тестирование.</w:t>
-      </w:r>
-    </w:p>
-    <w:p>
-      <w:pPr>
-        <w:spacing w:line="480" w:lineRule="auto"/>
-        <w:ind w:firstLine="720"/>
-        <w:jc w:val="both"/>
-        <w:rPr>
-          <w:sz w:val="28"/>
-          <w:szCs w:val="28"/>
-        </w:rPr>
-      </w:pPr>
-      <w:r>
-        <w:rPr>
-          <w:sz w:val="28"/>
-          <w:szCs w:val="28"/>
-        </w:rPr>
-        <w:t>4.3.</w:t>
-      </w:r>
-      <w:r>
-        <w:rPr>
-          <w:sz w:val="28"/>
-          <w:szCs w:val="28"/>
-        </w:rPr>
-        <w:t>6</w:t>
-      </w:r>
-      <w:r>
-        <w:rPr>
-          <w:sz w:val="28"/>
-          <w:szCs w:val="28"/>
-        </w:rPr>
-        <w:t>. Сборка программного обеспечения и его комплексное тестирование.</w:t>
-      </w:r>
-    </w:p>
-    <w:p>
-      <w:pPr>
-        <w:pStyle w:val="1"/>
-        <w:rPr>
-          <w:sz w:val="28"/>
-          <w:szCs w:val="28"/>
-        </w:rPr>
-      </w:pPr>
-      <w:r>
-        <w:rPr>
-          <w:sz w:val="28"/>
-          <w:szCs w:val="28"/>
-        </w:rPr>
-        <w:lastRenderedPageBreak/>
-        <w:t xml:space="preserve">5. Требования </w:t>
-      </w:r>
-      <w:r>
-        <w:rPr>
-          <w:sz w:val="28"/>
-          <w:szCs w:val="28"/>
-        </w:rPr>
-        <w:t>к программной системе</w:t>
-      </w:r>
-    </w:p>
-    <w:p>
-      <w:pPr>
-        <w:pStyle w:val="2"/>
-      </w:pPr>
-      <w:r>
-        <w:t>5.1. Требования к функциональным характеристикам</w:t>
-      </w:r>
-    </w:p>
-    <w:p>
-      <w:pPr>
-        <w:pStyle w:val="2"/>
-      </w:pPr>
-      <w:r>
-        <w:t>5.1.1. Выполняемые функции</w:t>
-      </w:r>
-    </w:p>
-    <w:p>
-      <w:pPr>
-        <w:pStyle w:val="2"/>
-      </w:pPr>
-      <w:r>
-        <w:t>5.1.1.</w:t>
-      </w:r>
-      <w:r>
-        <w:t>1</w:t>
-      </w:r>
-      <w:r>
-        <w:t xml:space="preserve">. Для </w:t>
-      </w:r>
-      <w:r>
-        <w:t>модератора</w:t>
-      </w:r>
       <w:r>
         <w:t>:</w:t>
       </w:r>
@@ -1959,7 +1905,6 @@
         </w:rPr>
         <w:t xml:space="preserve">. Программная система должна вести </w:t>
       </w:r>
-      <w:proofErr w:type="spellStart"/>
       <w:r>
         <w:rPr>
           <w:sz w:val="28"/>
@@ -1967,7 +1912,6 @@
         </w:rPr>
         <w:t>журналирование</w:t>
       </w:r>
-      <w:proofErr w:type="spellEnd"/>
       <w:r>
         <w:rPr>
           <w:sz w:val="28"/>
@@ -2197,21 +2141,12 @@
         </w:rPr>
         <w:t xml:space="preserve">5.3.1. Условия эксплуатации в соответствие с </w:t>
       </w:r>
-      <w:proofErr w:type="spellStart"/>
-      <w:r>
-        <w:rPr>
-          <w:sz w:val="28"/>
-          <w:szCs w:val="28"/>
-        </w:rPr>
-        <w:t>СанПин</w:t>
-      </w:r>
-      <w:proofErr w:type="spellEnd"/>
-      <w:r>
-        <w:rPr>
-          <w:sz w:val="28"/>
-          <w:szCs w:val="28"/>
-        </w:rPr>
-        <w:t xml:space="preserve"> </w:t>
+      <w:r>
+        <w:rPr>
+          <w:sz w:val="28"/>
+          <w:szCs w:val="28"/>
+        </w:rPr>
+        <w:t xml:space="preserve">СанПин </w:t>
       </w:r>
       <w:r>
         <w:rPr>
@@ -4511,7 +4446,7 @@
           <w:rPr>
             <w:noProof/>
           </w:rPr>
-          <w:t>9</w:t>
+          <w:t>3</w:t>
         </w:r>
         <w:r>
           <w:fldChar w:fldCharType="end"/>

</xml_diff>